<commit_message>
Removed the right chapter titles; Fixed wrong image positions; fixed wrong chapter references; fixed and complete some text passages; changed abstract page
git-svn-id: https://svn.cryptool.org/CrypTool2/trunk@1060 9b0d660e-8ab2-dd11-ad6d-000c29d71a56
</commit_message>
<xml_diff>
--- a/Documentation/HowTo(old)/Hash/HowTo_HashPlugin.docx
+++ b/Documentation/HowTo(old)/Hash/HowTo_HashPlugin.docx
@@ -2296,7 +2296,7 @@
           <v:shape id="_x0000_i1025" type="#_x0000_t75" style="width:450.8pt;height:295.8pt" o:ole="">
             <v:imagedata r:id="rId8" o:title=""/>
           </v:shape>
-          <o:OLEObject Type="Embed" ProgID="PBrush" ShapeID="_x0000_i1025" DrawAspect="Content" ObjectID="_1308722388" r:id="rId9"/>
+          <o:OLEObject Type="Embed" ProgID="PBrush" ShapeID="_x0000_i1025" DrawAspect="Content" ObjectID="_1323784448" r:id="rId9"/>
         </w:object>
       </w:r>
     </w:p>
@@ -4040,7 +4040,7 @@
           <v:shape id="_x0000_i1037" type="#_x0000_t75" style="width:368.45pt;height:683.7pt" o:ole="">
             <v:imagedata r:id="rId22" o:title=""/>
           </v:shape>
-          <o:OLEObject Type="Embed" ProgID="PBrush" ShapeID="_x0000_i1037" DrawAspect="Content" ObjectID="_1308722389" r:id="rId23"/>
+          <o:OLEObject Type="Embed" ProgID="PBrush" ShapeID="_x0000_i1037" DrawAspect="Content" ObjectID="_1323784450" r:id="rId23"/>
         </w:object>
       </w:r>
     </w:p>
@@ -8995,7 +8995,21 @@
           <w:rFonts w:ascii="Courier New" w:hAnsi="Courier New" w:cs="Courier New"/>
           <w:lang w:val="en-US"/>
         </w:rPr>
-        <w:t>*.*" "./CrypPlugins"</w:t>
+        <w:t>*.*" "./C</w:t>
+      </w:r>
+      <w:r>
+        <w:rPr>
+          <w:rFonts w:ascii="Courier New" w:hAnsi="Courier New" w:cs="Courier New"/>
+          <w:lang w:val="en-US"/>
+        </w:rPr>
+        <w:tab/>
+      </w:r>
+      <w:r>
+        <w:rPr>
+          <w:rFonts w:ascii="Courier New" w:hAnsi="Courier New" w:cs="Courier New"/>
+          <w:lang w:val="en-US"/>
+        </w:rPr>
+        <w:t>rypPlugins"</w:t>
       </w:r>
       <w:r>
         <w:rPr>
@@ -9300,7 +9314,7 @@
 
 <file path=word/endnotes.xml><?xml version="1.0" encoding="utf-8"?>
 <w:endnotes xmlns:ve="http://schemas.openxmlformats.org/markup-compatibility/2006" xmlns:o="urn:schemas-microsoft-com:office:office" xmlns:r="http://schemas.openxmlformats.org/officeDocument/2006/relationships" xmlns:m="http://schemas.openxmlformats.org/officeDocument/2006/math" xmlns:v="urn:schemas-microsoft-com:vml" xmlns:wp="http://schemas.openxmlformats.org/drawingml/2006/wordprocessingDrawing" xmlns:w10="urn:schemas-microsoft-com:office:word" xmlns:w="http://schemas.openxmlformats.org/wordprocessingml/2006/main" xmlns:wne="http://schemas.microsoft.com/office/word/2006/wordml">
-  <w:endnote w:type="separator" w:id="-1">
+  <w:endnote w:type="separator" w:id="0">
     <w:p>
       <w:pPr>
         <w:spacing w:after="0" w:line="240" w:lineRule="auto"/>
@@ -9310,7 +9324,7 @@
       </w:r>
     </w:p>
   </w:endnote>
-  <w:endnote w:type="continuationSeparator" w:id="0">
+  <w:endnote w:type="continuationSeparator" w:id="1">
     <w:p>
       <w:pPr>
         <w:spacing w:after="0" w:line="240" w:lineRule="auto"/>
@@ -9325,7 +9339,7 @@
 
 <file path=word/footnotes.xml><?xml version="1.0" encoding="utf-8"?>
 <w:footnotes xmlns:ve="http://schemas.openxmlformats.org/markup-compatibility/2006" xmlns:o="urn:schemas-microsoft-com:office:office" xmlns:r="http://schemas.openxmlformats.org/officeDocument/2006/relationships" xmlns:m="http://schemas.openxmlformats.org/officeDocument/2006/math" xmlns:v="urn:schemas-microsoft-com:vml" xmlns:wp="http://schemas.openxmlformats.org/drawingml/2006/wordprocessingDrawing" xmlns:w10="urn:schemas-microsoft-com:office:word" xmlns:w="http://schemas.openxmlformats.org/wordprocessingml/2006/main" xmlns:wne="http://schemas.microsoft.com/office/word/2006/wordml">
-  <w:footnote w:type="separator" w:id="-1">
+  <w:footnote w:type="separator" w:id="0">
     <w:p>
       <w:pPr>
         <w:spacing w:after="0" w:line="240" w:lineRule="auto"/>
@@ -9335,7 +9349,7 @@
       </w:r>
     </w:p>
   </w:footnote>
-  <w:footnote w:type="continuationSeparator" w:id="0">
+  <w:footnote w:type="continuationSeparator" w:id="1">
     <w:p>
       <w:pPr>
         <w:spacing w:after="0" w:line="240" w:lineRule="auto"/>
@@ -9424,7 +9438,7 @@
         <w:u w:val="single"/>
         <w:lang w:val="en-GB"/>
       </w:rPr>
-      <w:t>28</w:t>
+      <w:t>12</w:t>
     </w:r>
     <w:r>
       <w:rPr>

</xml_diff>